<commit_message>
updated contact table columns names
</commit_message>
<xml_diff>
--- a/documents/CV.docx
+++ b/documents/CV.docx
@@ -49,9 +49,9 @@
         <w:tblDescription w:val="Resume"/>
       </w:tblPr>
       <w:tblGrid>
-        <w:gridCol w:w="1780"/>
-        <w:gridCol w:w="465"/>
-        <w:gridCol w:w="7835"/>
+        <w:gridCol w:w="1799"/>
+        <w:gridCol w:w="360"/>
+        <w:gridCol w:w="7921"/>
       </w:tblGrid>
       <w:tr>
         <w:trPr>
@@ -59,7 +59,7 @@
         </w:trPr>
         <w:tc>
           <w:tcPr>
-            <w:tcW w:w="1780" w:type="dxa"/>
+            <w:tcW w:w="1799" w:type="dxa"/>
           </w:tcPr>
           <w:p>
             <w:pPr>
@@ -80,7 +80,7 @@
         </w:tc>
         <w:tc>
           <w:tcPr>
-            <w:tcW w:w="465" w:type="dxa"/>
+            <w:tcW w:w="360" w:type="dxa"/>
           </w:tcPr>
           <w:p>
             <w:pPr>
@@ -95,7 +95,7 @@
         </w:tc>
         <w:tc>
           <w:tcPr>
-            <w:tcW w:w="7835" w:type="dxa"/>
+            <w:tcW w:w="7921" w:type="dxa"/>
           </w:tcPr>
           <w:p>
             <w:pPr>
@@ -692,14 +692,81 @@
               </w:rPr>
               <w:t xml:space="preserve"> </w:t>
             </w:r>
-            <w:r>
-              <w:rPr>
-                <w:rFonts w:ascii="Helvetica World" w:hAnsi="Helvetica World" w:cs="Helvetica World"/>
-                <w:color w:val="404040"/>
-                <w:sz w:val="24"/>
-                <w:szCs w:val="24"/>
-              </w:rPr>
-              <w:t>KeoNthite@gmail.com</w:t>
+            <w:hyperlink r:id="rId11" w:history="1">
+              <w:r>
+                <w:rPr>
+                  <w:rFonts w:ascii="Helvetica World" w:hAnsi="Helvetica World" w:cs="Helvetica World"/>
+                  <w:color w:val="404040"/>
+                  <w:sz w:val="24"/>
+                  <w:szCs w:val="24"/>
+                </w:rPr>
+                <w:t>KeoNthite@gmail.com</w:t>
+              </w:r>
+            </w:hyperlink>
+          </w:p>
+          <w:p>
+            <w:pPr>
+              <w:pStyle w:val="ResumeText"/>
+              <w:rPr>
+                <w:rFonts w:ascii="Helvetica World" w:hAnsi="Helvetica World" w:cs="Helvetica World"/>
+                <w:color w:val="404040"/>
+                <w:sz w:val="24"/>
+                <w:szCs w:val="24"/>
+              </w:rPr>
+            </w:pPr>
+            <w:r>
+              <w:rPr>
+                <w:rFonts w:ascii="Helvetica World" w:hAnsi="Helvetica World" w:cs="Helvetica World"/>
+                <w:color w:val="404040"/>
+                <w:sz w:val="24"/>
+                <w:szCs w:val="24"/>
+              </w:rPr>
+              <w:t>P</w:t>
+            </w:r>
+            <w:r>
+              <w:rPr>
+                <w:rFonts w:ascii="Helvetica World" w:hAnsi="Helvetica World" w:cs="Helvetica World"/>
+                <w:color w:val="404040"/>
+                <w:sz w:val="24"/>
+                <w:szCs w:val="24"/>
+              </w:rPr>
+              <w:t>ersonal Website</w:t>
+            </w:r>
+            <w:r>
+              <w:rPr>
+                <w:rFonts w:ascii="Helvetica World" w:hAnsi="Helvetica World" w:cs="Helvetica World"/>
+                <w:color w:val="404040"/>
+                <w:sz w:val="24"/>
+                <w:szCs w:val="24"/>
+              </w:rPr>
+              <w:t xml:space="preserve">: </w:t>
+            </w:r>
+            <w:r>
+              <w:rPr>
+                <w:rFonts w:ascii="Helvetica World" w:hAnsi="Helvetica World" w:cs="Helvetica World"/>
+                <w:color w:val="404040"/>
+                <w:sz w:val="24"/>
+                <w:szCs w:val="24"/>
+              </w:rPr>
+              <w:t xml:space="preserve"> </w:t>
+            </w:r>
+            <w:r>
+              <w:rPr>
+                <w:rFonts w:ascii="Helvetica World" w:hAnsi="Helvetica World" w:cs="Helvetica World"/>
+                <w:color w:val="404040"/>
+                <w:sz w:val="24"/>
+                <w:szCs w:val="24"/>
+              </w:rPr>
+              <w:t xml:space="preserve">  </w:t>
+            </w:r>
+            <w:r>
+              <w:rPr>
+                <w:rFonts w:ascii="Helvetica World" w:hAnsi="Helvetica World" w:cs="Helvetica World"/>
+                <w:color w:val="404040"/>
+                <w:sz w:val="24"/>
+                <w:szCs w:val="24"/>
+              </w:rPr>
+              <w:t>www.keonthite.co.za</w:t>
             </w:r>
           </w:p>
           <w:p>
@@ -826,7 +893,7 @@
         </w:trPr>
         <w:tc>
           <w:tcPr>
-            <w:tcW w:w="1780" w:type="dxa"/>
+            <w:tcW w:w="1799" w:type="dxa"/>
           </w:tcPr>
           <w:p>
             <w:pPr>
@@ -854,7 +921,7 @@
         </w:tc>
         <w:tc>
           <w:tcPr>
-            <w:tcW w:w="465" w:type="dxa"/>
+            <w:tcW w:w="360" w:type="dxa"/>
           </w:tcPr>
           <w:p>
             <w:pPr>
@@ -867,7 +934,7 @@
         </w:tc>
         <w:tc>
           <w:tcPr>
-            <w:tcW w:w="7835" w:type="dxa"/>
+            <w:tcW w:w="7921" w:type="dxa"/>
           </w:tcPr>
           <w:p>
             <w:pPr>
@@ -886,57 +953,43 @@
                 <w:sz w:val="24"/>
                 <w:szCs w:val="24"/>
               </w:rPr>
-              <w:t>BTech</w:t>
-            </w:r>
-            <w:r>
-              <w:rPr>
-                <w:rFonts w:ascii="Helvetica World" w:hAnsi="Helvetica World" w:cs="Helvetica World"/>
-                <w:color w:val="404040"/>
-                <w:sz w:val="24"/>
-                <w:szCs w:val="24"/>
-              </w:rPr>
-              <w:t xml:space="preserve"> in Information Technology (Software Development) </w:t>
-            </w:r>
-            <w:r>
-              <w:rPr>
-                <w:rStyle w:val="Heading2Char"/>
-                <w:sz w:val="24"/>
-                <w:szCs w:val="24"/>
-              </w:rPr>
-              <w:t>201</w:t>
-            </w:r>
-            <w:r>
-              <w:rPr>
-                <w:rStyle w:val="Heading2Char"/>
-                <w:sz w:val="24"/>
-                <w:szCs w:val="24"/>
-              </w:rPr>
-              <w:t>9</w:t>
-            </w:r>
-            <w:r>
-              <w:rPr>
-                <w:rStyle w:val="Heading2Char"/>
-                <w:sz w:val="24"/>
-                <w:szCs w:val="24"/>
-              </w:rPr>
-              <w:t>-201</w:t>
-            </w:r>
-            <w:r>
-              <w:rPr>
-                <w:rStyle w:val="Heading2Char"/>
-                <w:sz w:val="24"/>
-                <w:szCs w:val="24"/>
-              </w:rPr>
-              <w:t>9</w:t>
-            </w:r>
-            <w:r>
-              <w:rPr>
-                <w:rFonts w:ascii="Helvetica World" w:hAnsi="Helvetica World" w:cs="Helvetica World"/>
-                <w:color w:val="404040"/>
-                <w:sz w:val="24"/>
-                <w:szCs w:val="24"/>
-              </w:rPr>
-              <w:t xml:space="preserve">                        </w:t>
+              <w:t>B</w:t>
+            </w:r>
+            <w:r>
+              <w:rPr>
+                <w:rFonts w:ascii="Helvetica World" w:hAnsi="Helvetica World" w:cs="Helvetica World"/>
+                <w:color w:val="404040"/>
+                <w:sz w:val="24"/>
+                <w:szCs w:val="24"/>
+              </w:rPr>
+              <w:t xml:space="preserve">achelor of </w:t>
+            </w:r>
+            <w:r>
+              <w:rPr>
+                <w:rFonts w:ascii="Helvetica World" w:hAnsi="Helvetica World" w:cs="Helvetica World"/>
+                <w:color w:val="404040"/>
+                <w:sz w:val="24"/>
+                <w:szCs w:val="24"/>
+              </w:rPr>
+              <w:t>Tech</w:t>
+            </w:r>
+            <w:r>
+              <w:rPr>
+                <w:rFonts w:ascii="Helvetica World" w:hAnsi="Helvetica World" w:cs="Helvetica World"/>
+                <w:color w:val="404040"/>
+                <w:sz w:val="24"/>
+                <w:szCs w:val="24"/>
+              </w:rPr>
+              <w:t>nology</w:t>
+            </w:r>
+            <w:r>
+              <w:rPr>
+                <w:rFonts w:ascii="Helvetica World" w:hAnsi="Helvetica World" w:cs="Helvetica World"/>
+                <w:color w:val="404040"/>
+                <w:sz w:val="24"/>
+                <w:szCs w:val="24"/>
+              </w:rPr>
+              <w:t xml:space="preserve"> in Information Technology (Software Development)</w:t>
             </w:r>
           </w:p>
           <w:p>
@@ -951,12 +1004,19 @@
             </w:pPr>
             <w:r>
               <w:rPr>
-                <w:rFonts w:ascii="Helvetica World" w:hAnsi="Helvetica World" w:cs="Helvetica World"/>
-                <w:color w:val="404040"/>
-                <w:sz w:val="24"/>
-                <w:szCs w:val="24"/>
-              </w:rPr>
-              <w:t>Cape Peninsula University of Technology</w:t>
+                <w:rStyle w:val="Heading2Char"/>
+                <w:sz w:val="24"/>
+                <w:szCs w:val="24"/>
+              </w:rPr>
+              <w:t>201</w:t>
+            </w:r>
+            <w:r>
+              <w:rPr>
+                <w:rStyle w:val="Heading2Char"/>
+                <w:sz w:val="24"/>
+                <w:szCs w:val="24"/>
+              </w:rPr>
+              <w:t>9</w:t>
             </w:r>
           </w:p>
           <w:p>
@@ -976,7 +1036,7 @@
                 <w:sz w:val="24"/>
                 <w:szCs w:val="24"/>
               </w:rPr>
-              <w:t>Undergraduate</w:t>
+              <w:t>Cape Peninsula University of Technology</w:t>
             </w:r>
           </w:p>
           <w:p>
@@ -1000,6 +1060,57 @@
                 <w:szCs w:val="24"/>
               </w:rPr>
             </w:pPr>
+            <w:r>
+              <w:rPr>
+                <w:rFonts w:ascii="Helvetica World" w:hAnsi="Helvetica World" w:cs="Helvetica World"/>
+                <w:color w:val="404040"/>
+                <w:sz w:val="24"/>
+                <w:szCs w:val="24"/>
+              </w:rPr>
+              <w:t xml:space="preserve">Diploma in Information Technology (Software </w:t>
+            </w:r>
+            <w:r>
+              <w:rPr>
+                <w:rFonts w:ascii="Helvetica World" w:hAnsi="Helvetica World" w:cs="Helvetica World"/>
+                <w:color w:val="404040"/>
+                <w:sz w:val="24"/>
+                <w:szCs w:val="24"/>
+              </w:rPr>
+              <w:t xml:space="preserve">Development) </w:t>
+            </w:r>
+            <w:r>
+              <w:rPr>
+                <w:rStyle w:val="Heading2Char"/>
+                <w:sz w:val="24"/>
+                <w:szCs w:val="24"/>
+              </w:rPr>
+              <w:t>2016-</w:t>
+            </w:r>
+            <w:r>
+              <w:rPr>
+                <w:rStyle w:val="Heading2Char"/>
+                <w:sz w:val="24"/>
+                <w:szCs w:val="24"/>
+              </w:rPr>
+              <w:t>2</w:t>
+            </w:r>
+            <w:r>
+              <w:rPr>
+                <w:rStyle w:val="Heading2Char"/>
+                <w:sz w:val="24"/>
+                <w:szCs w:val="24"/>
+              </w:rPr>
+              <w:t>018</w:t>
+            </w:r>
+            <w:r>
+              <w:rPr>
+                <w:rFonts w:ascii="Helvetica World" w:hAnsi="Helvetica World" w:cs="Helvetica World"/>
+                <w:color w:val="404040"/>
+                <w:sz w:val="24"/>
+                <w:szCs w:val="24"/>
+              </w:rPr>
+              <w:t xml:space="preserve">                        </w:t>
+            </w:r>
           </w:p>
           <w:p>
             <w:pPr>
@@ -1018,72 +1129,8 @@
                 <w:sz w:val="24"/>
                 <w:szCs w:val="24"/>
               </w:rPr>
-              <w:t xml:space="preserve">Diploma in Information Technology (Software </w:t>
-            </w:r>
-            <w:r>
-              <w:rPr>
-                <w:rFonts w:ascii="Helvetica World" w:hAnsi="Helvetica World" w:cs="Helvetica World"/>
-                <w:color w:val="404040"/>
-                <w:sz w:val="24"/>
-                <w:szCs w:val="24"/>
-              </w:rPr>
-              <w:t xml:space="preserve">Development) </w:t>
-            </w:r>
-            <w:r>
-              <w:rPr>
-                <w:rStyle w:val="Heading2Char"/>
-                <w:sz w:val="24"/>
-                <w:szCs w:val="24"/>
-              </w:rPr>
-              <w:t>2016-</w:t>
-            </w:r>
-            <w:r>
-              <w:rPr>
-                <w:rStyle w:val="Heading2Char"/>
-                <w:sz w:val="24"/>
-                <w:szCs w:val="24"/>
-              </w:rPr>
-              <w:t>2</w:t>
-            </w:r>
-            <w:r>
-              <w:rPr>
-                <w:rStyle w:val="Heading2Char"/>
-                <w:sz w:val="24"/>
-                <w:szCs w:val="24"/>
-              </w:rPr>
-              <w:t>018</w:t>
-            </w:r>
-            <w:r>
-              <w:rPr>
-                <w:rFonts w:ascii="Helvetica World" w:hAnsi="Helvetica World" w:cs="Helvetica World"/>
-                <w:color w:val="404040"/>
-                <w:sz w:val="24"/>
-                <w:szCs w:val="24"/>
-              </w:rPr>
-              <w:t xml:space="preserve">                        </w:t>
-            </w:r>
-          </w:p>
-          <w:p>
-            <w:pPr>
-              <w:pStyle w:val="ResumeText"/>
-              <w:rPr>
-                <w:rFonts w:ascii="Helvetica World" w:hAnsi="Helvetica World" w:cs="Helvetica World"/>
-                <w:color w:val="404040"/>
-                <w:sz w:val="24"/>
-                <w:szCs w:val="24"/>
-              </w:rPr>
-            </w:pPr>
-            <w:r>
-              <w:rPr>
-                <w:rFonts w:ascii="Helvetica World" w:hAnsi="Helvetica World" w:cs="Helvetica World"/>
-                <w:color w:val="404040"/>
-                <w:sz w:val="24"/>
-                <w:szCs w:val="24"/>
-              </w:rPr>
               <w:t>Varsity College</w:t>
             </w:r>
-            <w:bookmarkStart w:id="0" w:name="_GoBack"/>
-            <w:bookmarkEnd w:id="0"/>
             <w:r>
               <w:rPr>
                 <w:rFonts w:ascii="Helvetica World" w:hAnsi="Helvetica World" w:cs="Helvetica World"/>
@@ -1092,35 +1139,6 @@
                 <w:szCs w:val="24"/>
               </w:rPr>
               <w:t xml:space="preserve">           </w:t>
-            </w:r>
-          </w:p>
-          <w:p>
-            <w:pPr>
-              <w:pStyle w:val="ResumeText"/>
-              <w:rPr>
-                <w:rFonts w:ascii="Helvetica World" w:hAnsi="Helvetica World" w:cs="Helvetica World"/>
-                <w:color w:val="404040"/>
-                <w:sz w:val="24"/>
-                <w:szCs w:val="24"/>
-              </w:rPr>
-            </w:pPr>
-            <w:r>
-              <w:rPr>
-                <w:rFonts w:ascii="Helvetica World" w:hAnsi="Helvetica World" w:cs="Helvetica World"/>
-                <w:color w:val="404040"/>
-                <w:sz w:val="24"/>
-                <w:szCs w:val="24"/>
-              </w:rPr>
-              <w:t>G</w:t>
-            </w:r>
-            <w:r>
-              <w:rPr>
-                <w:rFonts w:ascii="Helvetica World" w:hAnsi="Helvetica World" w:cs="Helvetica World"/>
-                <w:color w:val="404040"/>
-                <w:sz w:val="24"/>
-                <w:szCs w:val="24"/>
-              </w:rPr>
-              <w:t xml:space="preserve">raduate  </w:t>
             </w:r>
           </w:p>
           <w:p>
@@ -1274,33 +1292,47 @@
       </w:tr>
       <w:tr>
         <w:trPr>
-          <w:trHeight w:val="2968"/>
+          <w:trHeight w:val="1830"/>
         </w:trPr>
         <w:tc>
           <w:tcPr>
-            <w:tcW w:w="1780" w:type="dxa"/>
+            <w:tcW w:w="1799" w:type="dxa"/>
           </w:tcPr>
           <w:p>
             <w:pPr>
-              <w:pStyle w:val="Heading1"/>
-              <w:rPr>
+              <w:rPr>
+                <w:rFonts w:asciiTheme="majorHAnsi" w:eastAsiaTheme="majorEastAsia" w:hAnsiTheme="majorHAnsi" w:cstheme="majorBidi"/>
+                <w:caps/>
+                <w:color w:val="7E97AD" w:themeColor="accent1"/>
                 <w:sz w:val="24"/>
                 <w:szCs w:val="24"/>
               </w:rPr>
             </w:pPr>
             <w:r>
               <w:rPr>
-                <w:sz w:val="24"/>
-                <w:szCs w:val="24"/>
-              </w:rPr>
-              <w:lastRenderedPageBreak/>
-              <w:t>Skills</w:t>
+                <w:rFonts w:asciiTheme="majorHAnsi" w:eastAsiaTheme="majorEastAsia" w:hAnsiTheme="majorHAnsi" w:cstheme="majorBidi"/>
+                <w:caps/>
+                <w:color w:val="7E97AD" w:themeColor="accent1"/>
+                <w:sz w:val="24"/>
+                <w:szCs w:val="24"/>
+              </w:rPr>
+              <w:t>Volunteer</w:t>
+            </w:r>
+            <w:r>
+              <w:rPr>
+                <w:rFonts w:asciiTheme="majorHAnsi" w:eastAsiaTheme="majorEastAsia" w:hAnsiTheme="majorHAnsi" w:cstheme="majorBidi"/>
+                <w:caps/>
+                <w:color w:val="7E97AD" w:themeColor="accent1"/>
+                <w:sz w:val="24"/>
+                <w:szCs w:val="24"/>
+              </w:rPr>
+              <w:t xml:space="preserve"> Experience</w:t>
             </w:r>
           </w:p>
         </w:tc>
         <w:tc>
           <w:tcPr>
-            <w:tcW w:w="465" w:type="dxa"/>
+            <w:tcW w:w="360" w:type="dxa"/>
           </w:tcPr>
           <w:p>
             <w:pPr>
@@ -1313,7 +1345,165 @@
         </w:tc>
         <w:tc>
           <w:tcPr>
-            <w:tcW w:w="7835" w:type="dxa"/>
+            <w:tcW w:w="7921" w:type="dxa"/>
+          </w:tcPr>
+          <w:p>
+            <w:pPr>
+              <w:pStyle w:val="ResumeText"/>
+              <w:numPr>
+                <w:ilvl w:val="0"/>
+                <w:numId w:val="6"/>
+              </w:numPr>
+              <w:rPr>
+                <w:rFonts w:ascii="Helvetica World" w:hAnsi="Helvetica World" w:cs="Helvetica World"/>
+                <w:color w:val="404040"/>
+                <w:sz w:val="24"/>
+                <w:szCs w:val="24"/>
+              </w:rPr>
+            </w:pPr>
+            <w:r>
+              <w:rPr>
+                <w:rFonts w:ascii="Helvetica World" w:hAnsi="Helvetica World" w:cs="Helvetica World"/>
+                <w:color w:val="404040"/>
+                <w:sz w:val="24"/>
+                <w:szCs w:val="24"/>
+              </w:rPr>
+              <w:t>M</w:t>
+            </w:r>
+            <w:r>
+              <w:rPr>
+                <w:rFonts w:ascii="Helvetica World" w:hAnsi="Helvetica World" w:cs="Helvetica World"/>
+                <w:color w:val="404040"/>
+                <w:sz w:val="24"/>
+                <w:szCs w:val="24"/>
+              </w:rPr>
+              <w:t>entor at CoderDojo</w:t>
+            </w:r>
+          </w:p>
+          <w:p>
+            <w:pPr>
+              <w:pStyle w:val="ResumeText"/>
+              <w:numPr>
+                <w:ilvl w:val="0"/>
+                <w:numId w:val="6"/>
+              </w:numPr>
+              <w:rPr>
+                <w:rFonts w:ascii="Helvetica World" w:hAnsi="Helvetica World" w:cs="Helvetica World"/>
+                <w:color w:val="404040"/>
+                <w:sz w:val="24"/>
+                <w:szCs w:val="24"/>
+              </w:rPr>
+            </w:pPr>
+            <w:r>
+              <w:rPr>
+                <w:rFonts w:ascii="Helvetica World" w:hAnsi="Helvetica World" w:cs="Helvetica World"/>
+                <w:color w:val="404040"/>
+                <w:sz w:val="24"/>
+                <w:szCs w:val="24"/>
+              </w:rPr>
+              <w:t>Assist in teaching 7-17-year old’s</w:t>
+            </w:r>
+            <w:r>
+              <w:rPr>
+                <w:rFonts w:ascii="Helvetica World" w:hAnsi="Helvetica World" w:cs="Helvetica World"/>
+                <w:color w:val="404040"/>
+                <w:sz w:val="24"/>
+                <w:szCs w:val="24"/>
+              </w:rPr>
+              <w:t xml:space="preserve"> the</w:t>
+            </w:r>
+            <w:r>
+              <w:rPr>
+                <w:rFonts w:ascii="Helvetica World" w:hAnsi="Helvetica World" w:cs="Helvetica World"/>
+                <w:color w:val="404040"/>
+                <w:sz w:val="24"/>
+                <w:szCs w:val="24"/>
+              </w:rPr>
+              <w:t xml:space="preserve"> fundamentals of </w:t>
+            </w:r>
+            <w:r>
+              <w:rPr>
+                <w:rFonts w:ascii="Helvetica World" w:hAnsi="Helvetica World" w:cs="Helvetica World"/>
+                <w:color w:val="404040"/>
+                <w:sz w:val="24"/>
+                <w:szCs w:val="24"/>
+              </w:rPr>
+              <w:t>Coding</w:t>
+            </w:r>
+          </w:p>
+          <w:p>
+            <w:pPr>
+              <w:pStyle w:val="Heading2"/>
+              <w:ind w:left="720"/>
+              <w:rPr>
+                <w:caps w:val="0"/>
+              </w:rPr>
+            </w:pPr>
+            <w:r>
+              <w:rPr>
+                <w:rStyle w:val="Heading2Char"/>
+                <w:b/>
+                <w:bCs/>
+                <w:caps/>
+                <w:sz w:val="24"/>
+                <w:szCs w:val="24"/>
+              </w:rPr>
+              <w:t>April 2019 – Present</w:t>
+            </w:r>
+            <w:bookmarkStart w:id="0" w:name="_GoBack"/>
+            <w:bookmarkEnd w:id="0"/>
+          </w:p>
+        </w:tc>
+      </w:tr>
+      <w:tr>
+        <w:trPr>
+          <w:trHeight w:val="2350"/>
+        </w:trPr>
+        <w:tc>
+          <w:tcPr>
+            <w:tcW w:w="1799" w:type="dxa"/>
+            <w:tcBorders>
+              <w:bottom w:val="nil"/>
+            </w:tcBorders>
+          </w:tcPr>
+          <w:p>
+            <w:pPr>
+              <w:pStyle w:val="Heading1"/>
+              <w:jc w:val="left"/>
+              <w:rPr>
+                <w:sz w:val="24"/>
+                <w:szCs w:val="24"/>
+              </w:rPr>
+            </w:pPr>
+            <w:r>
+              <w:rPr>
+                <w:sz w:val="24"/>
+                <w:szCs w:val="24"/>
+              </w:rPr>
+              <w:lastRenderedPageBreak/>
+              <w:t>Skills</w:t>
+            </w:r>
+          </w:p>
+        </w:tc>
+        <w:tc>
+          <w:tcPr>
+            <w:tcW w:w="360" w:type="dxa"/>
+          </w:tcPr>
+          <w:p>
+            <w:pPr>
+              <w:rPr>
+                <w:sz w:val="24"/>
+                <w:szCs w:val="24"/>
+              </w:rPr>
+            </w:pPr>
+          </w:p>
+        </w:tc>
+        <w:tc>
+          <w:tcPr>
+            <w:tcW w:w="7921" w:type="dxa"/>
+            <w:tcBorders>
+              <w:bottom w:val="nil"/>
+            </w:tcBorders>
           </w:tcPr>
           <w:sdt>
             <w:sdtPr>
@@ -1333,14 +1523,10 @@
             </w:sdtPr>
             <w:sdtEndPr>
               <w:rPr>
-                <w:rFonts w:asciiTheme="majorHAnsi" w:hAnsiTheme="majorHAnsi" w:cstheme="majorBidi"/>
-                <w:b/>
-                <w:bCs/>
-                <w:caps/>
-                <w:color w:val="404040" w:themeColor="text1" w:themeTint="BF"/>
+                <w:rFonts w:asciiTheme="minorHAnsi" w:hAnsiTheme="minorHAnsi" w:cstheme="minorBidi"/>
+                <w:color w:val="595959" w:themeColor="text1" w:themeTint="A6"/>
                 <w:sz w:val="20"/>
                 <w:szCs w:val="20"/>
-                <w14:ligatures w14:val="standardContextual"/>
               </w:rPr>
             </w:sdtEndPr>
             <w:sdtContent>
@@ -1358,7 +1544,7 @@
                   </w:rPr>
                   <w:id w:val="221802691"/>
                   <w:placeholder>
-                    <w:docPart w:val="63B4B4C635E049FA82AE2A544A3C3862"/>
+                    <w:docPart w:val="9CA6D71689B74330955CE3CFE6CFFBF7"/>
                   </w:placeholder>
                   <w15:color w:val="C0C0C0"/>
                   <w15:repeatingSectionItem/>
@@ -1535,7 +1721,7 @@
                         <w:szCs w:val="24"/>
                         <w14:ligatures w14:val="none"/>
                       </w:rPr>
-                      <w:t xml:space="preserve"> / </w:t>
+                      <w:t xml:space="preserve"> &amp; </w:t>
                     </w:r>
                     <w:r>
                       <w:rPr>
@@ -1583,115 +1769,28 @@
                       <w:t>SQL</w:t>
                     </w:r>
                   </w:p>
-                </w:sdtContent>
-              </w:sdt>
-              <w:sdt>
-                <w:sdtPr>
-                  <w:rPr>
-                    <w:rFonts w:ascii="Helvetica World" w:eastAsiaTheme="minorHAnsi" w:hAnsi="Helvetica World" w:cs="Helvetica World"/>
-                    <w:b w:val="0"/>
-                    <w:bCs w:val="0"/>
-                    <w:caps w:val="0"/>
-                    <w:color w:val="404040"/>
-                    <w:sz w:val="24"/>
-                    <w:szCs w:val="24"/>
-                    <w14:ligatures w14:val="none"/>
-                  </w:rPr>
-                  <w:id w:val="1713532264"/>
-                  <w:placeholder>
-                    <w:docPart w:val="DFB44A5E3D014834A1412378BB8351A6"/>
-                  </w:placeholder>
-                  <w15:color w:val="C0C0C0"/>
-                  <w15:repeatingSectionItem/>
-                </w:sdtPr>
-                <w:sdtEndPr>
-                  <w:rPr>
-                    <w:rFonts w:asciiTheme="majorHAnsi" w:hAnsiTheme="majorHAnsi" w:cstheme="majorBidi"/>
-                    <w:b/>
-                    <w:bCs/>
-                    <w:caps/>
-                    <w:color w:val="404040" w:themeColor="text1" w:themeTint="BF"/>
-                    <w:sz w:val="20"/>
-                    <w:szCs w:val="20"/>
-                    <w14:ligatures w14:val="standardContextual"/>
-                  </w:rPr>
-                </w:sdtEndPr>
-                <w:sdtContent>
                   <w:p>
                     <w:pPr>
-                      <w:pStyle w:val="Heading2"/>
+                      <w:pStyle w:val="ListParagraph"/>
                       <w:numPr>
                         <w:ilvl w:val="0"/>
                         <w:numId w:val="3"/>
                       </w:numPr>
                       <w:rPr>
-                        <w:rFonts w:ascii="Helvetica World" w:eastAsiaTheme="minorHAnsi" w:hAnsi="Helvetica World" w:cs="Helvetica World"/>
-                        <w:b w:val="0"/>
-                        <w:bCs w:val="0"/>
-                        <w:caps w:val="0"/>
+                        <w:rFonts w:ascii="Helvetica World" w:hAnsi="Helvetica World" w:cs="Helvetica World"/>
                         <w:color w:val="404040"/>
                         <w:sz w:val="24"/>
                         <w:szCs w:val="24"/>
-                        <w14:ligatures w14:val="none"/>
                       </w:rPr>
                     </w:pPr>
                     <w:r>
                       <w:rPr>
-                        <w:rFonts w:ascii="Helvetica World" w:eastAsiaTheme="minorHAnsi" w:hAnsi="Helvetica World" w:cs="Helvetica World"/>
-                        <w:b w:val="0"/>
-                        <w:bCs w:val="0"/>
-                        <w:caps w:val="0"/>
+                        <w:rFonts w:ascii="Helvetica World" w:hAnsi="Helvetica World" w:cs="Helvetica World"/>
                         <w:color w:val="404040"/>
                         <w:sz w:val="24"/>
                         <w:szCs w:val="24"/>
-                        <w14:ligatures w14:val="none"/>
-                      </w:rPr>
-                      <w:t>PL/SQL</w:t>
-                    </w:r>
-                  </w:p>
-                  <w:p>
-                    <w:pPr>
-                      <w:pStyle w:val="Heading2"/>
-                      <w:numPr>
-                        <w:ilvl w:val="0"/>
-                        <w:numId w:val="3"/>
-                      </w:numPr>
-                      <w:rPr>
-                        <w:rFonts w:ascii="Helvetica World" w:eastAsiaTheme="minorHAnsi" w:hAnsi="Helvetica World" w:cs="Helvetica World"/>
-                        <w:b w:val="0"/>
-                        <w:bCs w:val="0"/>
-                        <w:caps w:val="0"/>
-                        <w:color w:val="404040"/>
-                        <w:sz w:val="24"/>
-                        <w:szCs w:val="24"/>
-                        <w14:ligatures w14:val="none"/>
-                      </w:rPr>
-                    </w:pPr>
-                    <w:r>
-                      <w:rPr>
-                        <w:rFonts w:ascii="Helvetica World" w:eastAsiaTheme="minorHAnsi" w:hAnsi="Helvetica World" w:cs="Helvetica World"/>
-                        <w:b w:val="0"/>
-                        <w:bCs w:val="0"/>
-                        <w:caps w:val="0"/>
-                        <w:color w:val="404040"/>
-                        <w:sz w:val="24"/>
-                        <w:szCs w:val="24"/>
-                        <w14:ligatures w14:val="none"/>
                       </w:rPr>
                       <w:t>Microsoft Office</w:t>
-                    </w:r>
-                    <w:r>
-                      <w:rPr>
-                        <w:rFonts w:ascii="Helvetica World" w:eastAsiaTheme="minorHAnsi" w:hAnsi="Helvetica World" w:cs="Helvetica World"/>
-                        <w:b w:val="0"/>
-                        <w:bCs w:val="0"/>
-                        <w:caps w:val="0"/>
-                        <w:color w:val="404040"/>
-                        <w:sz w:val="24"/>
-                        <w:szCs w:val="24"/>
-                        <w14:ligatures w14:val="none"/>
-                      </w:rPr>
-                      <w:t xml:space="preserve"> (Word, Excel, PowerPoint, Project and Access)</w:t>
                     </w:r>
                   </w:p>
                 </w:sdtContent>
@@ -1702,18 +1801,16 @@
       </w:tr>
       <w:tr>
         <w:trPr>
-          <w:trHeight w:val="1535"/>
+          <w:trHeight w:val="964"/>
         </w:trPr>
         <w:tc>
           <w:tcPr>
-            <w:tcW w:w="1780" w:type="dxa"/>
-            <w:tcBorders>
-              <w:bottom w:val="nil"/>
-            </w:tcBorders>
+            <w:tcW w:w="1799" w:type="dxa"/>
           </w:tcPr>
           <w:p>
             <w:pPr>
               <w:pStyle w:val="Heading1"/>
+              <w:jc w:val="center"/>
               <w:rPr>
                 <w:sz w:val="24"/>
                 <w:szCs w:val="24"/>
@@ -1730,11 +1827,14 @@
         </w:tc>
         <w:tc>
           <w:tcPr>
-            <w:tcW w:w="465" w:type="dxa"/>
+            <w:tcW w:w="360" w:type="dxa"/>
           </w:tcPr>
           <w:p>
             <w:pPr>
               <w:rPr>
+                <w:rFonts w:asciiTheme="majorHAnsi" w:eastAsiaTheme="majorEastAsia" w:hAnsiTheme="majorHAnsi" w:cstheme="majorBidi"/>
+                <w:caps/>
+                <w:color w:val="7E97AD" w:themeColor="accent1"/>
                 <w:sz w:val="24"/>
                 <w:szCs w:val="24"/>
               </w:rPr>
@@ -1743,10 +1843,7 @@
         </w:tc>
         <w:tc>
           <w:tcPr>
-            <w:tcW w:w="7835" w:type="dxa"/>
-            <w:tcBorders>
-              <w:bottom w:val="nil"/>
-            </w:tcBorders>
+            <w:tcW w:w="7921" w:type="dxa"/>
           </w:tcPr>
           <w:p>
             <w:pPr>
@@ -1812,6 +1909,8 @@
                 <w:numId w:val="3"/>
               </w:numPr>
               <w:rPr>
+                <w:rFonts w:ascii="Helvetica World" w:hAnsi="Helvetica World" w:cs="Helvetica World"/>
+                <w:color w:val="404040"/>
                 <w:sz w:val="24"/>
                 <w:szCs w:val="24"/>
               </w:rPr>
@@ -1823,138 +1922,7 @@
                 <w:sz w:val="24"/>
                 <w:szCs w:val="24"/>
               </w:rPr>
-              <w:t>Soccer</w:t>
-            </w:r>
-          </w:p>
-          <w:p>
-            <w:pPr>
-              <w:pStyle w:val="ListParagraph"/>
-              <w:numPr>
-                <w:ilvl w:val="0"/>
-                <w:numId w:val="3"/>
-              </w:numPr>
-              <w:rPr>
-                <w:sz w:val="24"/>
-                <w:szCs w:val="24"/>
-              </w:rPr>
-            </w:pPr>
-            <w:r>
-              <w:rPr>
-                <w:rFonts w:ascii="Helvetica World" w:hAnsi="Helvetica World" w:cs="Helvetica World"/>
-                <w:color w:val="404040"/>
-                <w:sz w:val="24"/>
-                <w:szCs w:val="24"/>
-              </w:rPr>
               <w:t>Reading</w:t>
-            </w:r>
-          </w:p>
-        </w:tc>
-      </w:tr>
-      <w:tr>
-        <w:trPr>
-          <w:trHeight w:val="964"/>
-        </w:trPr>
-        <w:tc>
-          <w:tcPr>
-            <w:tcW w:w="1780" w:type="dxa"/>
-          </w:tcPr>
-          <w:p>
-            <w:pPr>
-              <w:pStyle w:val="Heading1"/>
-              <w:rPr>
-                <w:sz w:val="24"/>
-                <w:szCs w:val="24"/>
-              </w:rPr>
-            </w:pPr>
-            <w:r>
-              <w:rPr>
-                <w:sz w:val="24"/>
-                <w:szCs w:val="24"/>
-              </w:rPr>
-              <w:t>achievements</w:t>
-            </w:r>
-          </w:p>
-        </w:tc>
-        <w:tc>
-          <w:tcPr>
-            <w:tcW w:w="465" w:type="dxa"/>
-          </w:tcPr>
-          <w:p>
-            <w:pPr>
-              <w:rPr>
-                <w:rFonts w:asciiTheme="majorHAnsi" w:eastAsiaTheme="majorEastAsia" w:hAnsiTheme="majorHAnsi" w:cstheme="majorBidi"/>
-                <w:caps/>
-                <w:color w:val="7E97AD" w:themeColor="accent1"/>
-                <w:sz w:val="24"/>
-                <w:szCs w:val="24"/>
-              </w:rPr>
-            </w:pPr>
-          </w:p>
-        </w:tc>
-        <w:tc>
-          <w:tcPr>
-            <w:tcW w:w="7835" w:type="dxa"/>
-          </w:tcPr>
-          <w:p>
-            <w:pPr>
-              <w:pStyle w:val="ResumeText"/>
-              <w:numPr>
-                <w:ilvl w:val="0"/>
-                <w:numId w:val="6"/>
-              </w:numPr>
-              <w:rPr>
-                <w:sz w:val="24"/>
-                <w:szCs w:val="24"/>
-              </w:rPr>
-            </w:pPr>
-            <w:r>
-              <w:rPr>
-                <w:rFonts w:ascii="Helvetica World" w:hAnsi="Helvetica World" w:cs="Helvetica World"/>
-                <w:color w:val="404040"/>
-                <w:sz w:val="24"/>
-                <w:szCs w:val="24"/>
-              </w:rPr>
-              <w:t xml:space="preserve">Top student </w:t>
-            </w:r>
-            <w:r>
-              <w:rPr>
-                <w:rFonts w:ascii="Helvetica World" w:hAnsi="Helvetica World" w:cs="Helvetica World"/>
-                <w:color w:val="404040"/>
-                <w:sz w:val="24"/>
-                <w:szCs w:val="24"/>
-              </w:rPr>
-              <w:t>1st</w:t>
-            </w:r>
-            <w:r>
-              <w:rPr>
-                <w:rFonts w:ascii="Helvetica World" w:hAnsi="Helvetica World" w:cs="Helvetica World"/>
-                <w:color w:val="404040"/>
-                <w:sz w:val="24"/>
-                <w:szCs w:val="24"/>
-              </w:rPr>
-              <w:t xml:space="preserve"> semester (86% average) in I.T (Software development 3rd year)</w:t>
-            </w:r>
-          </w:p>
-          <w:p>
-            <w:pPr>
-              <w:pStyle w:val="ResumeText"/>
-              <w:numPr>
-                <w:ilvl w:val="0"/>
-                <w:numId w:val="6"/>
-              </w:numPr>
-              <w:rPr>
-                <w:sz w:val="24"/>
-                <w:szCs w:val="24"/>
-              </w:rPr>
-            </w:pPr>
-            <w:r>
-              <w:rPr>
-                <w:rFonts w:ascii="Helvetica World" w:hAnsi="Helvetica World" w:cs="Helvetica World"/>
-                <w:color w:val="404040"/>
-                <w:sz w:val="24"/>
-                <w:szCs w:val="24"/>
-              </w:rPr>
-              <w:t>Student Council (2013)</w:t>
             </w:r>
           </w:p>
         </w:tc>
@@ -1965,7 +1933,7 @@
         </w:trPr>
         <w:tc>
           <w:tcPr>
-            <w:tcW w:w="1780" w:type="dxa"/>
+            <w:tcW w:w="1799" w:type="dxa"/>
           </w:tcPr>
           <w:p>
             <w:pPr>
@@ -1981,24 +1949,19 @@
                 <w:sz w:val="24"/>
                 <w:szCs w:val="24"/>
               </w:rPr>
-              <w:t>Career</w:t>
-            </w:r>
-            <w:r>
-              <w:rPr>
-                <w:sz w:val="24"/>
-                <w:szCs w:val="24"/>
-              </w:rPr>
-              <w:t xml:space="preserve"> Goals</w:t>
+              <w:t>Career Goals</w:t>
             </w:r>
           </w:p>
         </w:tc>
         <w:tc>
           <w:tcPr>
-            <w:tcW w:w="465" w:type="dxa"/>
+            <w:tcW w:w="360" w:type="dxa"/>
           </w:tcPr>
           <w:p>
             <w:pPr>
               <w:rPr>
+                <w:rFonts w:ascii="Helvetica World" w:hAnsi="Helvetica World" w:cs="Helvetica World"/>
+                <w:color w:val="404040"/>
                 <w:sz w:val="24"/>
                 <w:szCs w:val="24"/>
               </w:rPr>
@@ -2007,7 +1970,7 @@
         </w:tc>
         <w:tc>
           <w:tcPr>
-            <w:tcW w:w="7835" w:type="dxa"/>
+            <w:tcW w:w="7921" w:type="dxa"/>
           </w:tcPr>
           <w:p>
             <w:pPr>
@@ -2037,6 +2000,8 @@
                 <w:numId w:val="7"/>
               </w:numPr>
               <w:rPr>
+                <w:rFonts w:ascii="Helvetica World" w:hAnsi="Helvetica World" w:cs="Helvetica World"/>
+                <w:color w:val="404040"/>
                 <w:sz w:val="24"/>
                 <w:szCs w:val="24"/>
               </w:rPr>
@@ -2059,15 +2024,6 @@
               </w:rPr>
               <w:t>JavaScript</w:t>
             </w:r>
-          </w:p>
-          <w:p>
-            <w:pPr>
-              <w:pStyle w:val="ResumeText"/>
-              <w:rPr>
-                <w:sz w:val="24"/>
-                <w:szCs w:val="24"/>
-              </w:rPr>
-            </w:pPr>
           </w:p>
         </w:tc>
       </w:tr>
@@ -2077,7 +2033,7 @@
         </w:trPr>
         <w:tc>
           <w:tcPr>
-            <w:tcW w:w="1780" w:type="dxa"/>
+            <w:tcW w:w="1799" w:type="dxa"/>
           </w:tcPr>
           <w:p>
             <w:pPr>
@@ -2092,7 +2048,7 @@
         </w:tc>
         <w:tc>
           <w:tcPr>
-            <w:tcW w:w="465" w:type="dxa"/>
+            <w:tcW w:w="360" w:type="dxa"/>
           </w:tcPr>
           <w:p>
             <w:pPr>
@@ -2105,7 +2061,7 @@
         </w:tc>
         <w:tc>
           <w:tcPr>
-            <w:tcW w:w="7835" w:type="dxa"/>
+            <w:tcW w:w="7921" w:type="dxa"/>
           </w:tcPr>
           <w:p>
             <w:pPr>
@@ -2135,6 +2091,8 @@
                 <w:numId w:val="7"/>
               </w:numPr>
               <w:rPr>
+                <w:rFonts w:ascii="Helvetica World" w:hAnsi="Helvetica World" w:cs="Helvetica World"/>
+                <w:color w:val="404040"/>
                 <w:sz w:val="24"/>
                 <w:szCs w:val="24"/>
               </w:rPr>
@@ -2175,7 +2133,7 @@
         </w:trPr>
         <w:tc>
           <w:tcPr>
-            <w:tcW w:w="1780" w:type="dxa"/>
+            <w:tcW w:w="1799" w:type="dxa"/>
           </w:tcPr>
           <w:p>
             <w:pPr>
@@ -2197,7 +2155,7 @@
         </w:tc>
         <w:tc>
           <w:tcPr>
-            <w:tcW w:w="465" w:type="dxa"/>
+            <w:tcW w:w="360" w:type="dxa"/>
           </w:tcPr>
           <w:p>
             <w:pPr>
@@ -2210,7 +2168,7 @@
         </w:tc>
         <w:tc>
           <w:tcPr>
-            <w:tcW w:w="7835" w:type="dxa"/>
+            <w:tcW w:w="7921" w:type="dxa"/>
           </w:tcPr>
           <w:p>
             <w:pPr>
@@ -2226,14 +2184,63 @@
                 <w:szCs w:val="24"/>
               </w:rPr>
             </w:pPr>
-            <w:r>
-              <w:rPr>
-                <w:rFonts w:ascii="Helvetica World" w:hAnsi="Helvetica World" w:cs="Helvetica World"/>
-                <w:color w:val="404040"/>
-                <w:sz w:val="24"/>
-                <w:szCs w:val="24"/>
-              </w:rPr>
-              <w:t>Simukai Musiyiwa 076 991 2183 (Lecturer)</w:t>
+            <w:proofErr w:type="spellStart"/>
+            <w:r>
+              <w:rPr>
+                <w:rFonts w:ascii="Helvetica World" w:hAnsi="Helvetica World" w:cs="Helvetica World"/>
+                <w:color w:val="404040"/>
+                <w:sz w:val="24"/>
+                <w:szCs w:val="24"/>
+              </w:rPr>
+              <w:t>Simukai</w:t>
+            </w:r>
+            <w:proofErr w:type="spellEnd"/>
+            <w:r>
+              <w:rPr>
+                <w:rFonts w:ascii="Helvetica World" w:hAnsi="Helvetica World" w:cs="Helvetica World"/>
+                <w:color w:val="404040"/>
+                <w:sz w:val="24"/>
+                <w:szCs w:val="24"/>
+              </w:rPr>
+              <w:t xml:space="preserve"> </w:t>
+            </w:r>
+            <w:proofErr w:type="spellStart"/>
+            <w:r>
+              <w:rPr>
+                <w:rFonts w:ascii="Helvetica World" w:hAnsi="Helvetica World" w:cs="Helvetica World"/>
+                <w:color w:val="404040"/>
+                <w:sz w:val="24"/>
+                <w:szCs w:val="24"/>
+              </w:rPr>
+              <w:t>Musiyiwa</w:t>
+            </w:r>
+            <w:proofErr w:type="spellEnd"/>
+            <w:r>
+              <w:rPr>
+                <w:rFonts w:ascii="Helvetica World" w:hAnsi="Helvetica World" w:cs="Helvetica World"/>
+                <w:color w:val="404040"/>
+                <w:sz w:val="24"/>
+                <w:szCs w:val="24"/>
+              </w:rPr>
+              <w:t xml:space="preserve"> 076 991 2183 (</w:t>
+            </w:r>
+            <w:r>
+              <w:rPr>
+                <w:rFonts w:ascii="Helvetica World" w:hAnsi="Helvetica World" w:cs="Helvetica World"/>
+                <w:color w:val="404040"/>
+                <w:sz w:val="24"/>
+                <w:szCs w:val="24"/>
+              </w:rPr>
+              <w:t xml:space="preserve">Former </w:t>
+            </w:r>
+            <w:r>
+              <w:rPr>
+                <w:rFonts w:ascii="Helvetica World" w:hAnsi="Helvetica World" w:cs="Helvetica World"/>
+                <w:color w:val="404040"/>
+                <w:sz w:val="24"/>
+                <w:szCs w:val="24"/>
+              </w:rPr>
+              <w:t>Lecturer)</w:t>
             </w:r>
           </w:p>
           <w:p>
@@ -2244,6 +2251,8 @@
                 <w:numId w:val="7"/>
               </w:numPr>
               <w:rPr>
+                <w:rFonts w:ascii="Helvetica World" w:hAnsi="Helvetica World" w:cs="Helvetica World"/>
+                <w:color w:val="404040"/>
                 <w:sz w:val="24"/>
                 <w:szCs w:val="24"/>
               </w:rPr>
@@ -2255,12 +2264,54 @@
                 <w:sz w:val="24"/>
                 <w:szCs w:val="24"/>
               </w:rPr>
-              <w:t>Adie Jansen Van Rensburg 083 452 4412 (Lecturer)</w:t>
+              <w:t>Adie Jansen Van Rensburg 083 452 4412 (</w:t>
+            </w:r>
+            <w:r>
+              <w:rPr>
+                <w:rFonts w:ascii="Helvetica World" w:hAnsi="Helvetica World" w:cs="Helvetica World"/>
+                <w:color w:val="404040"/>
+                <w:sz w:val="24"/>
+                <w:szCs w:val="24"/>
+              </w:rPr>
+              <w:t xml:space="preserve">Former </w:t>
+            </w:r>
+            <w:r>
+              <w:rPr>
+                <w:rFonts w:ascii="Helvetica World" w:hAnsi="Helvetica World" w:cs="Helvetica World"/>
+                <w:color w:val="404040"/>
+                <w:sz w:val="24"/>
+                <w:szCs w:val="24"/>
+              </w:rPr>
+              <w:t>Lecturer)</w:t>
             </w:r>
           </w:p>
           <w:p>
             <w:pPr>
               <w:pStyle w:val="ListParagraph"/>
+              <w:numPr>
+                <w:ilvl w:val="0"/>
+                <w:numId w:val="7"/>
+              </w:numPr>
+              <w:rPr>
+                <w:rFonts w:ascii="Helvetica World" w:hAnsi="Helvetica World" w:cs="Helvetica World"/>
+                <w:color w:val="404040"/>
+                <w:sz w:val="24"/>
+                <w:szCs w:val="24"/>
+              </w:rPr>
+            </w:pPr>
+            <w:r>
+              <w:rPr>
+                <w:rFonts w:ascii="Helvetica World" w:hAnsi="Helvetica World" w:cs="Helvetica World"/>
+                <w:color w:val="404040"/>
+                <w:sz w:val="24"/>
+                <w:szCs w:val="24"/>
+              </w:rPr>
+              <w:t>Leighton Reid-Daly 079 855 3096 (Former Team Leader)</w:t>
+            </w:r>
+          </w:p>
+          <w:p>
+            <w:pPr>
+              <w:pStyle w:val="ListParagraph"/>
               <w:rPr>
                 <w:rFonts w:ascii="Helvetica World" w:hAnsi="Helvetica World" w:cs="Helvetica World"/>
                 <w:color w:val="404040"/>
@@ -2272,6 +2323,8 @@
           <w:p>
             <w:pPr>
               <w:rPr>
+                <w:rFonts w:ascii="Helvetica World" w:hAnsi="Helvetica World" w:cs="Helvetica World"/>
+                <w:color w:val="404040"/>
                 <w:sz w:val="24"/>
                 <w:szCs w:val="24"/>
               </w:rPr>
@@ -3061,7 +3114,7 @@
   <w:abstractNum w:abstractNumId="6" w15:restartNumberingAfterBreak="0">
     <w:nsid w:val="390D5EDE"/>
     <w:multiLevelType w:val="hybridMultilevel"/>
-    <w:tmpl w:val="76063380"/>
+    <w:tmpl w:val="1854A4D8"/>
     <w:lvl w:ilvl="0" w:tplc="1C090001">
       <w:start w:val="1"/>
       <w:numFmt w:val="bullet"/>
@@ -3214,7 +3267,7 @@
       </w:pPr>
     </w:pPrDefault>
   </w:docDefaults>
-  <w:latentStyles w:defLockedState="0" w:defUIPriority="99" w:defSemiHidden="0" w:defUnhideWhenUsed="0" w:defQFormat="0" w:count="375">
+  <w:latentStyles w:defLockedState="0" w:defUIPriority="99" w:defSemiHidden="0" w:defUnhideWhenUsed="0" w:defQFormat="0" w:count="376">
     <w:lsdException w:name="Normal" w:uiPriority="0" w:qFormat="1"/>
     <w:lsdException w:name="heading 1" w:uiPriority="1" w:qFormat="1"/>
     <w:lsdException w:name="heading 2" w:semiHidden="1" w:uiPriority="1" w:unhideWhenUsed="1" w:qFormat="1"/>
@@ -3590,6 +3643,7 @@
     <w:lsdException w:name="Smart Hyperlink" w:semiHidden="1" w:unhideWhenUsed="1"/>
     <w:lsdException w:name="Hashtag" w:semiHidden="1" w:unhideWhenUsed="1"/>
     <w:lsdException w:name="Unresolved Mention" w:semiHidden="1" w:unhideWhenUsed="1"/>
+    <w:lsdException w:name="Smart Link" w:semiHidden="1" w:unhideWhenUsed="1"/>
   </w:latentStyles>
   <w:style w:type="paragraph" w:default="1" w:styleId="Normal">
     <w:name w:val="Normal"/>
@@ -4267,6 +4321,29 @@
       <w:kern w:val="20"/>
       <w:sz w:val="18"/>
       <w:szCs w:val="18"/>
+    </w:rPr>
+  </w:style>
+  <w:style w:type="character" w:styleId="Hyperlink">
+    <w:name w:val="Hyperlink"/>
+    <w:basedOn w:val="DefaultParagraphFont"/>
+    <w:uiPriority w:val="99"/>
+    <w:unhideWhenUsed/>
+    <w:rsid w:val="0081272A"/>
+    <w:rPr>
+      <w:color w:val="646464" w:themeColor="hyperlink"/>
+      <w:u w:val="single"/>
+    </w:rPr>
+  </w:style>
+  <w:style w:type="character" w:styleId="UnresolvedMention">
+    <w:name w:val="Unresolved Mention"/>
+    <w:basedOn w:val="DefaultParagraphFont"/>
+    <w:uiPriority w:val="99"/>
+    <w:semiHidden/>
+    <w:unhideWhenUsed/>
+    <w:rsid w:val="0081272A"/>
+    <w:rPr>
+      <w:color w:val="605E5C"/>
+      <w:shd w:val="clear" w:color="auto" w:fill="E1DFDD"/>
     </w:rPr>
   </w:style>
 </w:styles>
@@ -4303,7 +4380,7 @@
     </w:docPart>
     <w:docPart>
       <w:docPartPr>
-        <w:name w:val="63B4B4C635E049FA82AE2A544A3C3862"/>
+        <w:name w:val="9CA6D71689B74330955CE3CFE6CFFBF7"/>
         <w:category>
           <w:name w:val="General"/>
           <w:gallery w:val="placeholder"/>
@@ -4314,41 +4391,12 @@
         <w:behaviors>
           <w:behavior w:val="content"/>
         </w:behaviors>
-        <w:guid w:val="{FE1001A8-8C01-42B3-84B0-2C574A19233C}"/>
+        <w:guid w:val="{EE872211-C7A7-427A-9150-29255BD303B9}"/>
       </w:docPartPr>
       <w:docPartBody>
         <w:p>
           <w:pPr>
-            <w:pStyle w:val="63B4B4C635E049FA82AE2A544A3C3862"/>
-          </w:pPr>
-          <w:r>
-            <w:rPr>
-              <w:rStyle w:val="PlaceholderText"/>
-            </w:rPr>
-            <w:t>Enter any content that you want to repeat, including other content controls. You can also insert this control around table rows in order to repeat parts of a table.</w:t>
-          </w:r>
-        </w:p>
-      </w:docPartBody>
-    </w:docPart>
-    <w:docPart>
-      <w:docPartPr>
-        <w:name w:val="DFB44A5E3D014834A1412378BB8351A6"/>
-        <w:category>
-          <w:name w:val="General"/>
-          <w:gallery w:val="placeholder"/>
-        </w:category>
-        <w:types>
-          <w:type w:val="bbPlcHdr"/>
-        </w:types>
-        <w:behaviors>
-          <w:behavior w:val="content"/>
-        </w:behaviors>
-        <w:guid w:val="{933E3A60-2186-44AB-904A-C50D117FBDC2}"/>
-      </w:docPartPr>
-      <w:docPartBody>
-        <w:p>
-          <w:pPr>
-            <w:pStyle w:val="DFB44A5E3D014834A1412378BB8351A6"/>
+            <w:pStyle w:val="9CA6D71689B74330955CE3CFE6CFFBF7"/>
           </w:pPr>
           <w:r>
             <w:rPr>
@@ -4447,8 +4495,10 @@
   </w:compat>
   <w:rsids>
     <w:rsidRoot w:val="0074269F"/>
+    <w:rsid w:val="00030D4D"/>
     <w:rsid w:val="00043393"/>
     <w:rsid w:val="001016D5"/>
+    <w:rsid w:val="00125F7F"/>
     <w:rsid w:val="00153022"/>
     <w:rsid w:val="00234433"/>
     <w:rsid w:val="00287F3E"/>
@@ -4457,19 +4507,26 @@
     <w:rsid w:val="00474969"/>
     <w:rsid w:val="004D556C"/>
     <w:rsid w:val="00503E53"/>
+    <w:rsid w:val="005828F6"/>
     <w:rsid w:val="005F0F43"/>
     <w:rsid w:val="0074269F"/>
     <w:rsid w:val="007B2568"/>
+    <w:rsid w:val="007B7C2B"/>
     <w:rsid w:val="00810B1B"/>
     <w:rsid w:val="008243B6"/>
     <w:rsid w:val="0088393F"/>
     <w:rsid w:val="0092286F"/>
     <w:rsid w:val="00950229"/>
+    <w:rsid w:val="009A4852"/>
+    <w:rsid w:val="009B16CF"/>
+    <w:rsid w:val="00A96C7A"/>
+    <w:rsid w:val="00AF52AE"/>
     <w:rsid w:val="00B36478"/>
     <w:rsid w:val="00BB157A"/>
     <w:rsid w:val="00D22E01"/>
     <w:rsid w:val="00D237FF"/>
     <w:rsid w:val="00D4586F"/>
+    <w:rsid w:val="00DF4380"/>
     <w:rsid w:val="00E26718"/>
     <w:rsid w:val="00E925F2"/>
     <w:rsid w:val="00EE6E57"/>
@@ -4512,7 +4569,7 @@
       </w:pPr>
     </w:pPrDefault>
   </w:docDefaults>
-  <w:latentStyles w:defLockedState="0" w:defUIPriority="99" w:defSemiHidden="0" w:defUnhideWhenUsed="0" w:defQFormat="0" w:count="375">
+  <w:latentStyles w:defLockedState="0" w:defUIPriority="99" w:defSemiHidden="0" w:defUnhideWhenUsed="0" w:defQFormat="0" w:count="376">
     <w:lsdException w:name="Normal" w:uiPriority="0" w:qFormat="1"/>
     <w:lsdException w:name="heading 1" w:uiPriority="9" w:qFormat="1"/>
     <w:lsdException w:name="heading 2" w:semiHidden="1" w:uiPriority="9" w:unhideWhenUsed="1" w:qFormat="1"/>
@@ -4888,6 +4945,7 @@
     <w:lsdException w:name="Smart Hyperlink" w:semiHidden="1" w:unhideWhenUsed="1"/>
     <w:lsdException w:name="Hashtag" w:semiHidden="1" w:unhideWhenUsed="1"/>
     <w:lsdException w:name="Unresolved Mention" w:semiHidden="1" w:unhideWhenUsed="1"/>
+    <w:lsdException w:name="Smart Link" w:semiHidden="1" w:unhideWhenUsed="1"/>
   </w:latentStyles>
   <w:style w:type="paragraph" w:default="1" w:styleId="Normal">
     <w:name w:val="Normal"/>
@@ -4974,7 +5032,7 @@
     <w:basedOn w:val="DefaultParagraphFont"/>
     <w:uiPriority w:val="99"/>
     <w:semiHidden/>
-    <w:rsid w:val="00327EC4"/>
+    <w:rsid w:val="007B7C2B"/>
     <w:rPr>
       <w:color w:val="808080"/>
     </w:rPr>
@@ -5031,6 +5089,97 @@
   <w:style w:type="paragraph" w:customStyle="1" w:styleId="DFB44A5E3D014834A1412378BB8351A6">
     <w:name w:val="DFB44A5E3D014834A1412378BB8351A6"/>
     <w:rsid w:val="00327EC4"/>
+  </w:style>
+  <w:style w:type="paragraph" w:customStyle="1" w:styleId="2BBAA042A1464D9D9BD9DF3915B31D6C">
+    <w:name w:val="2BBAA042A1464D9D9BD9DF3915B31D6C"/>
+    <w:rsid w:val="007B7C2B"/>
+    <w:rPr>
+      <w:lang w:val="en-US" w:eastAsia="en-US"/>
+    </w:rPr>
+  </w:style>
+  <w:style w:type="paragraph" w:customStyle="1" w:styleId="AD71334B93EB45B288E265280A563D84">
+    <w:name w:val="AD71334B93EB45B288E265280A563D84"/>
+    <w:rsid w:val="007B7C2B"/>
+    <w:rPr>
+      <w:lang w:val="en-US" w:eastAsia="en-US"/>
+    </w:rPr>
+  </w:style>
+  <w:style w:type="paragraph" w:customStyle="1" w:styleId="32DAB3DD816041BC81DEF4CD0FBD7AF0">
+    <w:name w:val="32DAB3DD816041BC81DEF4CD0FBD7AF0"/>
+    <w:rsid w:val="007B7C2B"/>
+    <w:rPr>
+      <w:lang w:val="en-US" w:eastAsia="en-US"/>
+    </w:rPr>
+  </w:style>
+  <w:style w:type="paragraph" w:customStyle="1" w:styleId="686A8134725440718F24592755712C3E">
+    <w:name w:val="686A8134725440718F24592755712C3E"/>
+    <w:rsid w:val="007B7C2B"/>
+    <w:rPr>
+      <w:lang w:val="en-US" w:eastAsia="en-US"/>
+    </w:rPr>
+  </w:style>
+  <w:style w:type="paragraph" w:customStyle="1" w:styleId="62D0D3FD768D4FBFA08DB3A6E1432E8C">
+    <w:name w:val="62D0D3FD768D4FBFA08DB3A6E1432E8C"/>
+    <w:rsid w:val="007B7C2B"/>
+    <w:rPr>
+      <w:lang w:val="en-US" w:eastAsia="en-US"/>
+    </w:rPr>
+  </w:style>
+  <w:style w:type="paragraph" w:customStyle="1" w:styleId="96E8B1BF0D50462284BDC415EAD1FD6A">
+    <w:name w:val="96E8B1BF0D50462284BDC415EAD1FD6A"/>
+    <w:rsid w:val="007B7C2B"/>
+    <w:rPr>
+      <w:lang w:val="en-US" w:eastAsia="en-US"/>
+    </w:rPr>
+  </w:style>
+  <w:style w:type="paragraph" w:customStyle="1" w:styleId="FCF10B937A184489BA001A4FBBD028A9">
+    <w:name w:val="FCF10B937A184489BA001A4FBBD028A9"/>
+    <w:rsid w:val="007B7C2B"/>
+    <w:rPr>
+      <w:lang w:val="en-US" w:eastAsia="en-US"/>
+    </w:rPr>
+  </w:style>
+  <w:style w:type="paragraph" w:customStyle="1" w:styleId="C09C68AC2E214640A5DC9BCD237CFA56">
+    <w:name w:val="C09C68AC2E214640A5DC9BCD237CFA56"/>
+    <w:rsid w:val="007B7C2B"/>
+    <w:rPr>
+      <w:lang w:val="en-US" w:eastAsia="en-US"/>
+    </w:rPr>
+  </w:style>
+  <w:style w:type="paragraph" w:customStyle="1" w:styleId="913FC089D837430E889275782B4A7DB2">
+    <w:name w:val="913FC089D837430E889275782B4A7DB2"/>
+    <w:rsid w:val="007B7C2B"/>
+    <w:rPr>
+      <w:lang w:val="en-US" w:eastAsia="en-US"/>
+    </w:rPr>
+  </w:style>
+  <w:style w:type="paragraph" w:customStyle="1" w:styleId="80B581E9749441C4A8E480E3127A3A34">
+    <w:name w:val="80B581E9749441C4A8E480E3127A3A34"/>
+    <w:rsid w:val="007B7C2B"/>
+    <w:rPr>
+      <w:lang w:val="en-US" w:eastAsia="en-US"/>
+    </w:rPr>
+  </w:style>
+  <w:style w:type="paragraph" w:customStyle="1" w:styleId="9771309E950D467EB4FDC0E2565E5EF9">
+    <w:name w:val="9771309E950D467EB4FDC0E2565E5EF9"/>
+    <w:rsid w:val="007B7C2B"/>
+    <w:rPr>
+      <w:lang w:val="en-US" w:eastAsia="en-US"/>
+    </w:rPr>
+  </w:style>
+  <w:style w:type="paragraph" w:customStyle="1" w:styleId="2606E67E0E544481877429AF00107B5C">
+    <w:name w:val="2606E67E0E544481877429AF00107B5C"/>
+    <w:rsid w:val="007B7C2B"/>
+    <w:rPr>
+      <w:lang w:val="en-US" w:eastAsia="en-US"/>
+    </w:rPr>
+  </w:style>
+  <w:style w:type="paragraph" w:customStyle="1" w:styleId="9CA6D71689B74330955CE3CFE6CFFBF7">
+    <w:name w:val="9CA6D71689B74330955CE3CFE6CFFBF7"/>
+    <w:rsid w:val="007B7C2B"/>
+    <w:rPr>
+      <w:lang w:val="en-US" w:eastAsia="en-US"/>
+    </w:rPr>
   </w:style>
 </w:styles>
 </file>
@@ -5339,17 +5488,17 @@
 </file>
 
 <file path=customXml/item2.xml><?xml version="1.0" encoding="utf-8"?>
+<mappings xmlns="http://schemas.microsoft.com/pics">
+  <picture>iVBORw0KGgoAAAANSUhEUgAAAIAAAAA+CAIAAABsnISZAAAAAXNSR0IArs4c6QAAAARnQU1BAACxjwv8YQUAAAAJcEhZcwAADsMAAA7DAcdvqGQAAAAZdEVYdFNvZnR3YXJlAEFkb2JlIEltYWdlUmVhZHlxyWU8AAAHVklEQVR4Xu1c641eRQzdTkDiP0j8B1EAiAIiUUBEA1EaiCgAaABoAGiAVJBUECrYDshBZ2VZtsfjufNARDe6iva7n2c89vFrPLP78M+Rf3+/e/fJRx+//uv1EW7/GZOXL1589+zZEPuHIerLxB8AAN9+/c3nn372+PiYKOEG4LKF9AcCgK+++PIGoK+pMxS//fKrjza3B5xR/r9cQl3fAPwPAZD0+POPPyHJoFbBI3LgJWIfX+LBRy2ijH375g3AFzIMaVHq4aCBF8uo758/DyOsWQOGgK/Mg58NaywmwQEsvCCg/+HVKyzbDKRO+NJYd+4BGIiEQdEwLeJVa0kPVCKmAyfSSbHIl6JKfIuPUJMWnsLgf7wXvVAjEMlQ6jIU9JhNaKA1LNSoAMriS1kD1S3zYBQmASRUOuiJaI4BWHtd086MBWA2kVc0LpoV08EPlJ00+B+zySIxAwj+/P2PEIMnAHyRTrUaSfARLwVPghcaFIfLInwZalwEiyONNhYPiZYByoIutEHwW7zB+8QJuData8olJsix9BVRXNEDaPKGOyHJADAJHbyxGgzzY0ApxFRZa+sBlqKd4j4AQ4QpkBDLCpdOPepwRDKg7u1Jz0B1a5NklMNqNZwg0DjVAfD+Z6bSi3nyAGOPHBA6MsXmFFSrt2V+i/AillgEQAtp1OEx0ACbb3XkDMHDwrR5McrpiE9P0rZVBCB0vkT8JwBMhNJaNgIQG9pdrlaasIbKtyKYvSkbo5nI3FViQqA9KQQAxiHZlVJgJfQMMTszfxGAMB70ATCqIQDJMw8AOMJYGOjw0I20kCYfeD3mKwzjp0yiXZwVC7/CD6wLGMd0DDgNQJ7Hcrvmt9qjjQmYZC56GQUgKe9Cw5eXTHJEHTYrxZgUo74qPQoADSSXQUJQq8DSQdwA0IrvCB3iwvhZF7JhDmiln+7KGeLBwpQ6ki0996MAmGW15JE9hCfgDKZglUDHYtmMMjUVHShpfoVbp4rqxUFZQUgywHsuGzObMsmER/+Rc7ZaEcM5AHOxhvHyYy5T3fu10r50EPMe4JMV87C8T0phCYCtPFzxDC7JbC0xM3dkGpVQuSH8KwHgUqBEswv1ds2MLRYNwaBECKAzWJgDpOiWbbCp/JgJZaOLJeENPooFMGLoTTgr+koCE12HFaDf3xnlkjVXAkenpS4GQBKp1Bu6DSA5AIuABnVXB2TGdbwPYpTuMjHcewFMq4dVk9nEatbdzKFjFEONWWqlQOAkHI6HueQiAPWg6SmL26sZFh/82KkjyRuAefu4AZjX4dQMNwBT6psffAMwr8OpGW4AptQ3P3gKgHn29wwP5oBt9GJXRYNstfuTPHbhLzfUEtaYEzPr/YFsZbi1xJMfWx6TayMA3LXmTWO9xfNnWxUtaBpzN6DCGkiM8l0r1xYA2I2oyG9oKj2cEBVw5Nn3had+Y3WHXOsBgDxyveWCOoBcfv3PA8C2zOWnCMAmuRYDMKkL01qphKDu4V0XmAoA++RaCQDbWOEjh46iU7gzO5chfbEWSLSPGcJMK4fvwrcLwFa5lgHAWzpem+YiWxhAwoHdfNDSvu5OJz4Eoyb8OQC75VoGAGzcaz8/U9TeELpCUp+0rLJ1PtpCAgVrDsBuudYAwLaoeYrap2owg0/dyc0GX2WZI6BK/ujSHJBrDQDeTIpnUloFvEdknrAiCilHbb+rfRAckGsNAN54u5ktlN8HojATePMf8raK6klzQK4FAPgSrXURtSu5z6v+bNaHhe6vbnX5hgRn5FoAgByNSvToFjAtjYTKNcQepPwS3DXtY9QZuRYA4HsAM30u7/UmDXh2O6I/ADgj1wIAfBU/2kvQRurju4HT54kZdol/nJFrAQDGZv2VpqEg4AsPk8+H2PFmUfcJW+JDjLoytuRaAIAR70IBqlffBWCI3QwAQ4xuAGIN3AB0LcMS3B4w9rcmwt3KsNbVAJ+ETUfIl0kJuxkPGGLUFbkl14Ic4MuStWWokW2enUclTMLzjPTKW3AuAMAHjcsbMV7P10/4K5+TB5lFAM7ItQAAvzUtHqd4t/VT+SbPPLsiAPOMRMBErgUAhD3ba804v/fxu9x5dkUA5hkJAIlcCwAAG59hLjiBbzK3thSe3VD7rwjAGbnWABA26IcyQXgg05ohrG3qHek6AAfkWgMAjCU8UyxiAO17J83/PFV476jIrg7AAbmWAdA6pG39ERqJj/wjLL5dk/c4Q4/BJN07AODrG/3J9cjdci0DAIIll0QQH4xCIVh4YZRIVOJJclcHqGNy/8tfrQuj+f3UrXJZALqNQxK0cuz8NSlMXj9gCWN0UQRN1r0gvE+uxQDkflBRTcX29QZi8sYgl9QFYJ9c6wHAWqGU8K5VDgAywbWzrZmbud2/yWLAXi7XFgC46CTEGySGtNBqewH1oQvSiKIVww+360UYKnJtBIBLZ7IN75fxwui1PXPSfeTtz7AsJsdrejccV8l1/4pSt5G8l+AGYK9+u7O/B+HBx9ogCCU3AAAAAElFTkSuQmCC</picture>
+</mappings>
+</file>
+
+<file path=customXml/item3.xml><?xml version="1.0" encoding="utf-8"?>
 <FormTemplates xmlns="http://schemas.microsoft.com/sharepoint/v3/contenttype/forms">
   <Display>DocumentLibraryForm</Display>
   <Edit>AssetEditForm</Edit>
   <New>DocumentLibraryForm</New>
 </FormTemplates>
-</file>
-
-<file path=customXml/item3.xml><?xml version="1.0" encoding="utf-8"?>
-<mappings xmlns="http://schemas.microsoft.com/pics">
-  <picture>iVBORw0KGgoAAAANSUhEUgAAAIAAAAA+CAIAAABsnISZAAAAAXNSR0IArs4c6QAAAARnQU1BAACxjwv8YQUAAAAJcEhZcwAADsMAAA7DAcdvqGQAAAAZdEVYdFNvZnR3YXJlAEFkb2JlIEltYWdlUmVhZHlxyWU8AAAHVklEQVR4Xu1c641eRQzdTkDiP0j8B1EAiAIiUUBEA1EaiCgAaABoAGiAVJBUECrYDshBZ2VZtsfjufNARDe6iva7n2c89vFrPLP78M+Rf3+/e/fJRx+//uv1EW7/GZOXL1589+zZEPuHIerLxB8AAN9+/c3nn372+PiYKOEG4LKF9AcCgK+++PIGoK+pMxS//fKrjza3B5xR/r9cQl3fAPwPAZD0+POPPyHJoFbBI3LgJWIfX+LBRy2ijH375g3AFzIMaVHq4aCBF8uo758/DyOsWQOGgK/Mg58NaywmwQEsvCCg/+HVKyzbDKRO+NJYd+4BGIiEQdEwLeJVa0kPVCKmAyfSSbHIl6JKfIuPUJMWnsLgf7wXvVAjEMlQ6jIU9JhNaKA1LNSoAMriS1kD1S3zYBQmASRUOuiJaI4BWHtd086MBWA2kVc0LpoV08EPlJ00+B+zySIxAwj+/P2PEIMnAHyRTrUaSfARLwVPghcaFIfLInwZalwEiyONNhYPiZYByoIutEHwW7zB+8QJuData8olJsix9BVRXNEDaPKGOyHJADAJHbyxGgzzY0ApxFRZa+sBlqKd4j4AQ4QpkBDLCpdOPepwRDKg7u1Jz0B1a5NklMNqNZwg0DjVAfD+Z6bSi3nyAGOPHBA6MsXmFFSrt2V+i/AillgEQAtp1OEx0ACbb3XkDMHDwrR5McrpiE9P0rZVBCB0vkT8JwBMhNJaNgIQG9pdrlaasIbKtyKYvSkbo5nI3FViQqA9KQQAxiHZlVJgJfQMMTszfxGAMB70ATCqIQDJMw8AOMJYGOjw0I20kCYfeD3mKwzjp0yiXZwVC7/CD6wLGMd0DDgNQJ7Hcrvmt9qjjQmYZC56GQUgKe9Cw5eXTHJEHTYrxZgUo74qPQoADSSXQUJQq8DSQdwA0IrvCB3iwvhZF7JhDmiln+7KGeLBwpQ6ki0996MAmGW15JE9hCfgDKZglUDHYtmMMjUVHShpfoVbp4rqxUFZQUgywHsuGzObMsmER/+Rc7ZaEcM5AHOxhvHyYy5T3fu10r50EPMe4JMV87C8T0phCYCtPFzxDC7JbC0xM3dkGpVQuSH8KwHgUqBEswv1ds2MLRYNwaBECKAzWJgDpOiWbbCp/JgJZaOLJeENPooFMGLoTTgr+koCE12HFaDf3xnlkjVXAkenpS4GQBKp1Bu6DSA5AIuABnVXB2TGdbwPYpTuMjHcewFMq4dVk9nEatbdzKFjFEONWWqlQOAkHI6HueQiAPWg6SmL26sZFh/82KkjyRuAefu4AZjX4dQMNwBT6psffAMwr8OpGW4AptQ3P3gKgHn29wwP5oBt9GJXRYNstfuTPHbhLzfUEtaYEzPr/YFsZbi1xJMfWx6TayMA3LXmTWO9xfNnWxUtaBpzN6DCGkiM8l0r1xYA2I2oyG9oKj2cEBVw5Nn3had+Y3WHXOsBgDxyveWCOoBcfv3PA8C2zOWnCMAmuRYDMKkL01qphKDu4V0XmAoA++RaCQDbWOEjh46iU7gzO5chfbEWSLSPGcJMK4fvwrcLwFa5lgHAWzpem+YiWxhAwoHdfNDSvu5OJz4Eoyb8OQC75VoGAGzcaz8/U9TeELpCUp+0rLJ1PtpCAgVrDsBuudYAwLaoeYrap2owg0/dyc0GX2WZI6BK/ujSHJBrDQDeTIpnUloFvEdknrAiCilHbb+rfRAckGsNAN54u5ktlN8HojATePMf8raK6klzQK4FAPgSrXURtSu5z6v+bNaHhe6vbnX5hgRn5FoAgByNSvToFjAtjYTKNcQepPwS3DXtY9QZuRYA4HsAM30u7/UmDXh2O6I/ADgj1wIAfBU/2kvQRurju4HT54kZdol/nJFrAQDGZv2VpqEg4AsPk8+H2PFmUfcJW+JDjLoytuRaAIAR70IBqlffBWCI3QwAQ4xuAGIN3AB0LcMS3B4w9rcmwt3KsNbVAJ+ETUfIl0kJuxkPGGLUFbkl14Ic4MuStWWokW2enUclTMLzjPTKW3AuAMAHjcsbMV7P10/4K5+TB5lFAM7ItQAAvzUtHqd4t/VT+SbPPLsiAPOMRMBErgUAhD3ba804v/fxu9x5dkUA5hkJAIlcCwAAG59hLjiBbzK3thSe3VD7rwjAGbnWABA26IcyQXgg05ohrG3qHek6AAfkWgMAjCU8UyxiAO17J83/PFV476jIrg7AAbmWAdA6pG39ERqJj/wjLL5dk/c4Q4/BJN07AODrG/3J9cjdci0DAIIll0QQH4xCIVh4YZRIVOJJclcHqGNy/8tfrQuj+f3UrXJZALqNQxK0cuz8NSlMXj9gCWN0UQRN1r0gvE+uxQDkflBRTcX29QZi8sYgl9QFYJ9c6wHAWqGU8K5VDgAywbWzrZmbud2/yWLAXi7XFgC46CTEGySGtNBqewH1oQvSiKIVww+360UYKnJtBIBLZ7IN75fxwui1PXPSfeTtz7AsJsdrejccV8l1/4pSt5G8l+AGYK9+u7O/B+HBx9ogCCU3AAAAAElFTkSuQmCC</picture>
-</mappings>
 </file>
 
 <file path=customXml/item4.xml><?xml version="1.0" encoding="utf-8"?>
@@ -5365,6 +5514,14 @@
 </file>
 
 <file path=customXml/itemProps2.xml><?xml version="1.0" encoding="utf-8"?>
+<ds:datastoreItem xmlns:ds="http://schemas.openxmlformats.org/officeDocument/2006/customXml" ds:itemID="{E437E9E5-EE29-454F-8714-516920628209}">
+  <ds:schemaRefs>
+    <ds:schemaRef ds:uri="http://schemas.microsoft.com/pics"/>
+  </ds:schemaRefs>
+</ds:datastoreItem>
+</file>
+
+<file path=customXml/itemProps3.xml><?xml version="1.0" encoding="utf-8"?>
 <ds:datastoreItem xmlns:ds="http://schemas.openxmlformats.org/officeDocument/2006/customXml" ds:itemID="{423D17F4-19FE-46D4-A33E-254239FBFAAF}">
   <ds:schemaRefs>
     <ds:schemaRef ds:uri="http://schemas.microsoft.com/sharepoint/v3/contenttype/forms"/>
@@ -5372,16 +5529,8 @@
 </ds:datastoreItem>
 </file>
 
-<file path=customXml/itemProps3.xml><?xml version="1.0" encoding="utf-8"?>
-<ds:datastoreItem xmlns:ds="http://schemas.openxmlformats.org/officeDocument/2006/customXml" ds:itemID="{E437E9E5-EE29-454F-8714-516920628209}">
-  <ds:schemaRefs>
-    <ds:schemaRef ds:uri="http://schemas.microsoft.com/pics"/>
-  </ds:schemaRefs>
-</ds:datastoreItem>
-</file>
-
 <file path=customXml/itemProps4.xml><?xml version="1.0" encoding="utf-8"?>
-<ds:datastoreItem xmlns:ds="http://schemas.openxmlformats.org/officeDocument/2006/customXml" ds:itemID="{FCF2E77B-AC0D-499F-A94C-576C3E673226}">
+<ds:datastoreItem xmlns:ds="http://schemas.openxmlformats.org/officeDocument/2006/customXml" ds:itemID="{8A8C54EB-CC38-42EF-87BD-BA494B5A4152}">
   <ds:schemaRefs>
     <ds:schemaRef ds:uri="http://schemas.openxmlformats.org/officeDocument/2006/bibliography"/>
   </ds:schemaRefs>

</xml_diff>